<commit_message>
Partial explanation for q3
</commit_message>
<xml_diff>
--- a/assignments/assignment_1/G2_Team21_Assignment_1.docx
+++ b/assignments/assignment_1/G2_Team21_Assignment_1.docx
@@ -730,7 +730,6 @@
     </w:p>
     <w:p>
       <w:r>
-        <w:lastRenderedPageBreak/>
         <w:tab/>
       </w:r>
       <w:r>
@@ -1084,7 +1083,6 @@
         </w:rPr>
       </w:pPr>
       <w:r>
-        <w:lastRenderedPageBreak/>
         <w:t xml:space="preserve">Let R represents a reviewer and _ represent a staff. There’re only 2 ways to arrange reviewers and staffs so that they sit alternately: either R_R_R_R_ or </w:t>
       </w:r>
       <w:r>
@@ -1152,10 +1150,7 @@
     <w:p/>
     <w:p>
       <w:r>
-        <w:t xml:space="preserve">Hence, the total number of ways to arrange 4 reviewers and 4 staffs so that they </w:t>
-      </w:r>
-      <w:r>
-        <w:t xml:space="preserve">can sit together in a group is: </w:t>
+        <w:t xml:space="preserve">Hence, the total number of ways to arrange 4 reviewers and 4 staffs so that they can sit together in a group is: </w:t>
       </w:r>
       <w:r>
         <w:rPr>
@@ -1224,22 +1219,347 @@
         </w:rPr>
         <w:t>10P4*20P4*2</w:t>
       </w:r>
+    </w:p>
+    <w:p>
+      <w:pPr>
+        <w:rPr>
+          <w:lang w:val="vi-VN"/>
+        </w:rPr>
+      </w:pPr>
+    </w:p>
+    <w:p>
+      <w:pPr>
+        <w:rPr>
+          <w:lang w:val="vi-VN"/>
+        </w:rPr>
+      </w:pPr>
+    </w:p>
+    <w:p>
+      <w:pPr>
+        <w:rPr>
+          <w:sz w:val="40"/>
+          <w:szCs w:val="40"/>
+        </w:rPr>
+      </w:pPr>
+      <w:r>
+        <w:rPr>
+          <w:b/>
+          <w:sz w:val="40"/>
+          <w:szCs w:val="40"/>
+        </w:rPr>
+        <w:t>Question 3</w:t>
+      </w:r>
+    </w:p>
+    <w:p/>
+    <w:p>
+      <w:r>
+        <w:t>The binary search algorithm can be improved by:</w:t>
+      </w:r>
+    </w:p>
+    <w:p/>
+    <w:p>
+      <w:r>
+        <w:t>1/ Using interpolation to estimate the mid point:</w:t>
+      </w:r>
+    </w:p>
+    <w:p/>
+    <w:p>
+      <w:r>
+        <w:t>2/ Bringing the equality check inside the while loop out:</w:t>
+      </w:r>
+    </w:p>
+    <w:p/>
+    <w:p>
+      <w:r>
+        <w:t xml:space="preserve">While it’s true that the performance of the best case scenario is better if we place the equality check (i.e return mid if k == </w:t>
+      </w:r>
+      <w:proofErr w:type="gramStart"/>
+      <w:r>
+        <w:t>a[</w:t>
+      </w:r>
+      <w:proofErr w:type="gramEnd"/>
+      <w:r>
+        <w:t xml:space="preserve">mid]) inside the while loop, the possibility of getting the mid point value exactly identical to the key being searched in the early loops is pretty low. </w:t>
+      </w:r>
+    </w:p>
+    <w:p/>
+    <w:p>
+      <w:r>
+        <w:t xml:space="preserve">Hence, a way to improve the average scenario and worst case is to reduce the number of equality check that the </w:t>
+      </w:r>
+      <w:proofErr w:type="gramStart"/>
+      <w:r>
+        <w:t>while loop</w:t>
+      </w:r>
+      <w:proofErr w:type="gramEnd"/>
+      <w:r>
+        <w:t xml:space="preserve"> perform</w:t>
+      </w:r>
+      <w:r>
+        <w:t>s</w:t>
+      </w:r>
+      <w:r>
+        <w:t xml:space="preserve">. We do that by modifying the exit condition of the while loop and moving the equality check outside of the loop as below: </w:t>
+      </w:r>
+    </w:p>
+    <w:p/>
+    <w:p>
+      <w:pPr>
+        <w:rPr>
+          <w:b/>
+        </w:rPr>
+      </w:pPr>
+      <w:proofErr w:type="gramStart"/>
+      <w:r>
+        <w:t>while</w:t>
+      </w:r>
+      <w:proofErr w:type="gramEnd"/>
+      <w:r>
+        <w:t xml:space="preserve"> </w:t>
+      </w:r>
+      <w:r>
+        <w:rPr>
+          <w:b/>
+        </w:rPr>
+        <w:t>lower + 1&lt; upper</w:t>
+      </w:r>
+    </w:p>
+    <w:p>
+      <w:r>
+        <w:t xml:space="preserve">    </w:t>
+      </w:r>
+    </w:p>
+    <w:p>
+      <w:r>
+        <w:t xml:space="preserve">    #</w:t>
+      </w:r>
+      <w:proofErr w:type="gramStart"/>
+      <w:r>
+        <w:t>interpolation</w:t>
+      </w:r>
+      <w:proofErr w:type="gramEnd"/>
+      <w:r>
+        <w:t xml:space="preserve"> code starts here</w:t>
+      </w:r>
+    </w:p>
+    <w:p>
+      <w:r>
+        <w:t xml:space="preserve">    ….</w:t>
+      </w:r>
+    </w:p>
+    <w:p>
+      <w:r>
+        <w:t xml:space="preserve">    # </w:t>
+      </w:r>
+      <w:proofErr w:type="gramStart"/>
+      <w:r>
+        <w:t>end</w:t>
+      </w:r>
+      <w:proofErr w:type="gramEnd"/>
+      <w:r>
+        <w:t xml:space="preserve"> of interpolation code</w:t>
+      </w:r>
+    </w:p>
+    <w:p>
+      <w:r>
+        <w:tab/>
+      </w:r>
+    </w:p>
+    <w:p>
+      <w:r>
+        <w:t xml:space="preserve">    </w:t>
+      </w:r>
+      <w:proofErr w:type="gramStart"/>
+      <w:r>
+        <w:t>if</w:t>
+      </w:r>
+      <w:proofErr w:type="gramEnd"/>
+      <w:r>
+        <w:t xml:space="preserve"> k &lt; a[mid]</w:t>
+      </w:r>
+    </w:p>
+    <w:p>
+      <w:r>
+        <w:t xml:space="preserve">      </w:t>
+      </w:r>
+      <w:proofErr w:type="gramStart"/>
+      <w:r>
+        <w:t>upper</w:t>
+      </w:r>
+      <w:proofErr w:type="gramEnd"/>
+      <w:r>
+        <w:t xml:space="preserve"> = mid</w:t>
+      </w:r>
+    </w:p>
+    <w:p>
+      <w:r>
+        <w:t xml:space="preserve">    </w:t>
+      </w:r>
+      <w:proofErr w:type="gramStart"/>
+      <w:r>
+        <w:t>else</w:t>
+      </w:r>
+      <w:proofErr w:type="gramEnd"/>
+    </w:p>
+    <w:p>
+      <w:r>
+        <w:t xml:space="preserve">      </w:t>
+      </w:r>
+      <w:proofErr w:type="gramStart"/>
+      <w:r>
+        <w:t>lower</w:t>
+      </w:r>
+      <w:proofErr w:type="gramEnd"/>
+      <w:r>
+        <w:t xml:space="preserve"> = mid</w:t>
+      </w:r>
+    </w:p>
+    <w:p>
+      <w:r>
+        <w:t xml:space="preserve">    </w:t>
+      </w:r>
+      <w:proofErr w:type="gramStart"/>
+      <w:r>
+        <w:t>end</w:t>
+      </w:r>
+      <w:proofErr w:type="gramEnd"/>
+    </w:p>
+    <w:p>
+      <w:proofErr w:type="gramStart"/>
+      <w:r>
+        <w:t>end</w:t>
+      </w:r>
+      <w:proofErr w:type="gramEnd"/>
+    </w:p>
+    <w:p>
       <w:bookmarkStart w:id="0" w:name="_GoBack"/>
       <w:bookmarkEnd w:id="0"/>
     </w:p>
     <w:p>
       <w:pPr>
         <w:rPr>
-          <w:lang w:val="vi-VN"/>
-        </w:rPr>
-      </w:pPr>
-    </w:p>
-    <w:p>
-      <w:pPr>
-        <w:rPr>
-          <w:lang w:val="vi-VN"/>
-        </w:rPr>
-      </w:pPr>
+          <w:b/>
+          <w:sz w:val="22"/>
+        </w:rPr>
+      </w:pPr>
+      <w:proofErr w:type="gramStart"/>
+      <w:r>
+        <w:rPr>
+          <w:b/>
+          <w:sz w:val="22"/>
+        </w:rPr>
+        <w:t>if</w:t>
+      </w:r>
+      <w:proofErr w:type="gramEnd"/>
+      <w:r>
+        <w:rPr>
+          <w:b/>
+          <w:sz w:val="22"/>
+        </w:rPr>
+        <w:t xml:space="preserve"> k != a[lower]</w:t>
+      </w:r>
+    </w:p>
+    <w:p>
+      <w:pPr>
+        <w:rPr>
+          <w:b/>
+          <w:sz w:val="22"/>
+        </w:rPr>
+      </w:pPr>
+      <w:r>
+        <w:rPr>
+          <w:b/>
+          <w:sz w:val="22"/>
+        </w:rPr>
+        <w:t xml:space="preserve">    </w:t>
+      </w:r>
+      <w:proofErr w:type="gramStart"/>
+      <w:r>
+        <w:rPr>
+          <w:b/>
+          <w:sz w:val="22"/>
+        </w:rPr>
+        <w:t>return</w:t>
+      </w:r>
+      <w:proofErr w:type="gramEnd"/>
+      <w:r>
+        <w:rPr>
+          <w:b/>
+          <w:sz w:val="22"/>
+        </w:rPr>
+        <w:t xml:space="preserve"> nil</w:t>
+      </w:r>
+    </w:p>
+    <w:p>
+      <w:pPr>
+        <w:rPr>
+          <w:b/>
+          <w:sz w:val="22"/>
+        </w:rPr>
+      </w:pPr>
+      <w:proofErr w:type="gramStart"/>
+      <w:r>
+        <w:rPr>
+          <w:b/>
+          <w:sz w:val="22"/>
+        </w:rPr>
+        <w:t>else</w:t>
+      </w:r>
+      <w:proofErr w:type="gramEnd"/>
+    </w:p>
+    <w:p>
+      <w:pPr>
+        <w:rPr>
+          <w:b/>
+          <w:sz w:val="22"/>
+        </w:rPr>
+      </w:pPr>
+      <w:r>
+        <w:rPr>
+          <w:b/>
+          <w:sz w:val="22"/>
+        </w:rPr>
+        <w:t xml:space="preserve">    </w:t>
+      </w:r>
+      <w:proofErr w:type="gramStart"/>
+      <w:r>
+        <w:rPr>
+          <w:b/>
+          <w:sz w:val="22"/>
+        </w:rPr>
+        <w:t>return</w:t>
+      </w:r>
+      <w:proofErr w:type="gramEnd"/>
+      <w:r>
+        <w:rPr>
+          <w:b/>
+          <w:sz w:val="22"/>
+        </w:rPr>
+        <w:t xml:space="preserve"> lower</w:t>
+      </w:r>
+    </w:p>
+    <w:p>
+      <w:pPr>
+        <w:rPr>
+          <w:b/>
+          <w:sz w:val="22"/>
+        </w:rPr>
+      </w:pPr>
+      <w:proofErr w:type="gramStart"/>
+      <w:r>
+        <w:rPr>
+          <w:b/>
+          <w:sz w:val="22"/>
+        </w:rPr>
+        <w:t>end</w:t>
+      </w:r>
+      <w:proofErr w:type="gramEnd"/>
+    </w:p>
+    <w:p/>
+    <w:p>
+      <w:r>
+        <w:t>Full implementation of q3:</w:t>
+      </w:r>
     </w:p>
     <w:p/>
     <w:sectPr>

</xml_diff>